<commit_message>
Added input validation and saving functionality to RegisterFine class, and updated comments and docstring. I will run the code few minutes later and will make the required changes. It still has way to go.
</commit_message>
<xml_diff>
--- a/داکیومنت پروژه صادق.docx
+++ b/داکیومنت پروژه صادق.docx
@@ -141,7 +141,6 @@
         <w:t xml:space="preserve"> </w:t>
       </w:r>
       <w:proofErr w:type="spellStart"/>
-      <w:proofErr w:type="gramStart"/>
       <w:r>
         <w:rPr>
           <w:rFonts w:ascii="Consolas" w:eastAsia="Times New Roman" w:hAnsi="Consolas" w:cs="Times New Roman"/>
@@ -154,7 +153,6 @@
         <w:t>rich.console</w:t>
       </w:r>
       <w:proofErr w:type="spellEnd"/>
-      <w:proofErr w:type="gramEnd"/>
       <w:r>
         <w:rPr>
           <w:rFonts w:ascii="Consolas" w:eastAsia="Times New Roman" w:hAnsi="Consolas" w:cs="Times New Roman"/>
@@ -480,7 +478,6 @@
         <w:t xml:space="preserve"> </w:t>
       </w:r>
       <w:proofErr w:type="spellStart"/>
-      <w:proofErr w:type="gramStart"/>
       <w:r>
         <w:rPr>
           <w:rFonts w:ascii="Consolas" w:eastAsia="Times New Roman" w:hAnsi="Consolas" w:cs="Times New Roman"/>
@@ -504,7 +501,6 @@
         <w:t>time</w:t>
       </w:r>
       <w:proofErr w:type="spellEnd"/>
-      <w:proofErr w:type="gramEnd"/>
       <w:r>
         <w:rPr>
           <w:rFonts w:ascii="Consolas" w:eastAsia="Times New Roman" w:hAnsi="Consolas" w:cs="Times New Roman"/>
@@ -601,7 +597,6 @@
         <w:t xml:space="preserve"> </w:t>
       </w:r>
       <w:proofErr w:type="spellStart"/>
-      <w:proofErr w:type="gramStart"/>
       <w:r>
         <w:rPr>
           <w:rFonts w:ascii="Consolas" w:eastAsia="Times New Roman" w:hAnsi="Consolas" w:cs="Times New Roman"/>
@@ -625,7 +620,6 @@
         <w:t>time</w:t>
       </w:r>
       <w:proofErr w:type="spellEnd"/>
-      <w:proofErr w:type="gramEnd"/>
       <w:r>
         <w:rPr>
           <w:rFonts w:ascii="Consolas" w:eastAsia="Times New Roman" w:hAnsi="Consolas" w:cs="Times New Roman"/>
@@ -651,7 +645,6 @@
           <w14:ligatures w14:val="none"/>
         </w:rPr>
       </w:pPr>
-      <w:proofErr w:type="gramStart"/>
       <w:r>
         <w:rPr>
           <w:rFonts w:ascii="Consolas" w:eastAsia="Times New Roman" w:hAnsi="Consolas" w:cs="Times New Roman"/>
@@ -672,19 +665,7 @@
           <w:szCs w:val="21"/>
           <w14:ligatures w14:val="none"/>
         </w:rPr>
-        <w:t>(</w:t>
-      </w:r>
-      <w:proofErr w:type="gramEnd"/>
-      <w:r>
-        <w:rPr>
-          <w:rFonts w:ascii="Consolas" w:eastAsia="Times New Roman" w:hAnsi="Consolas" w:cs="Times New Roman"/>
-          <w:color w:val="FFFFFF"/>
-          <w:kern w:val="0"/>
-          <w:sz w:val="21"/>
-          <w:szCs w:val="21"/>
-          <w14:ligatures w14:val="none"/>
-        </w:rPr>
-        <w:t>).</w:t>
+        <w:t>().</w:t>
       </w:r>
       <w:r>
         <w:rPr>
@@ -1041,42 +1022,18 @@
           <w:szCs w:val="21"/>
           <w14:ligatures w14:val="none"/>
         </w:rPr>
-        <w:t xml:space="preserve"> </w:t>
-      </w:r>
-      <w:proofErr w:type="gramStart"/>
-      <w:r>
-        <w:rPr>
-          <w:rFonts w:ascii="Consolas" w:eastAsia="Times New Roman" w:hAnsi="Consolas" w:cs="Times New Roman"/>
-          <w:color w:val="20DD20"/>
-          <w:kern w:val="0"/>
-          <w:sz w:val="21"/>
-          <w:szCs w:val="21"/>
-          <w14:ligatures w14:val="none"/>
-        </w:rPr>
-        <w:t>Text</w:t>
-      </w:r>
-      <w:r>
-        <w:rPr>
-          <w:rFonts w:ascii="Consolas" w:eastAsia="Times New Roman" w:hAnsi="Consolas" w:cs="Times New Roman"/>
-          <w:color w:val="FFFFFF"/>
-          <w:kern w:val="0"/>
-          <w:sz w:val="21"/>
-          <w:szCs w:val="21"/>
-          <w14:ligatures w14:val="none"/>
-        </w:rPr>
-        <w:t>(</w:t>
-      </w:r>
-      <w:proofErr w:type="gramEnd"/>
-      <w:r>
-        <w:rPr>
-          <w:rFonts w:ascii="Consolas" w:eastAsia="Times New Roman" w:hAnsi="Consolas" w:cs="Times New Roman"/>
-          <w:color w:val="FFFFFF"/>
-          <w:kern w:val="0"/>
-          <w:sz w:val="21"/>
-          <w:szCs w:val="21"/>
-          <w14:ligatures w14:val="none"/>
-        </w:rPr>
-        <w:t>"</w:t>
+        <w:t xml:space="preserve"> Text</w:t>
+      </w:r>
+      <w:r>
+        <w:rPr>
+          <w:rFonts w:ascii="Consolas" w:eastAsia="Times New Roman" w:hAnsi="Consolas" w:cs="Times New Roman"/>
+          <w:color w:val="FFFFFF"/>
+          <w:kern w:val="0"/>
+          <w:sz w:val="21"/>
+          <w:szCs w:val="21"/>
+          <w14:ligatures w14:val="none"/>
+        </w:rPr>
+        <w:t>("</w:t>
       </w:r>
       <w:r>
         <w:rPr>
@@ -1260,29 +1217,7 @@
             <w:rtl/>
             <w:lang w:bidi="fa-IR"/>
           </w:rPr>
-          <w:t>م</w:t>
-        </w:r>
-        <w:r>
-          <w:rPr>
-            <w:rStyle w:val="Hyperlink"/>
-            <w:rFonts w:cs="B Nazanin" w:hint="cs"/>
-            <w:sz w:val="24"/>
-            <w:szCs w:val="24"/>
-            <w:rtl/>
-            <w:lang w:bidi="fa-IR"/>
-          </w:rPr>
-          <w:t>ن</w:t>
-        </w:r>
-        <w:r>
-          <w:rPr>
-            <w:rStyle w:val="Hyperlink"/>
-            <w:rFonts w:cs="B Nazanin" w:hint="cs"/>
-            <w:sz w:val="24"/>
-            <w:szCs w:val="24"/>
-            <w:rtl/>
-            <w:lang w:bidi="fa-IR"/>
-          </w:rPr>
-          <w:t>بع</w:t>
+          <w:t>منبع</w:t>
         </w:r>
       </w:hyperlink>
     </w:p>
@@ -1316,13 +1251,32 @@
       <w:pPr>
         <w:bidi/>
         <w:rPr>
+          <w:rFonts w:cs="B Nazanin"/>
+          <w:sz w:val="24"/>
+          <w:szCs w:val="24"/>
+          <w:rtl/>
+          <w:lang w:bidi="fa-IR"/>
+        </w:rPr>
+      </w:pPr>
+      <w:r>
+        <w:rPr>
           <w:rFonts w:cs="B Nazanin" w:hint="cs"/>
           <w:sz w:val="24"/>
           <w:szCs w:val="24"/>
           <w:rtl/>
           <w:lang w:bidi="fa-IR"/>
         </w:rPr>
-      </w:pPr>
+        <w:t xml:space="preserve">برای رنگی و نمایش زیبای خروجی ها از چت چی پی تی خواستم که به من چند راهکار معرفی کند و از بین آن ها کتابخانه </w:t>
+      </w:r>
+      <w:r>
+        <w:rPr>
+          <w:rFonts w:cs="B Nazanin"/>
+          <w:sz w:val="24"/>
+          <w:szCs w:val="24"/>
+          <w:lang w:bidi="fa-IR"/>
+        </w:rPr>
+        <w:t>rich</w:t>
+      </w:r>
       <w:r>
         <w:rPr>
           <w:rFonts w:cs="B Nazanin" w:hint="cs"/>
@@ -1331,16 +1285,7 @@
           <w:rtl/>
           <w:lang w:bidi="fa-IR"/>
         </w:rPr>
-        <w:t xml:space="preserve">برای رنگی و نمایش زیبای خروجی ها از چت چی پی تی خواستم که به من چند راهکار معرفی کند و از بین آن ها کتابخانه </w:t>
-      </w:r>
-      <w:r>
-        <w:rPr>
-          <w:rFonts w:cs="B Nazanin"/>
-          <w:sz w:val="24"/>
-          <w:szCs w:val="24"/>
-          <w:lang w:bidi="fa-IR"/>
-        </w:rPr>
-        <w:t>rich</w:t>
+        <w:t xml:space="preserve"> بهترین گزینه به نظر آمد.</w:t>
       </w:r>
       <w:r>
         <w:rPr>
@@ -1350,7 +1295,16 @@
           <w:rtl/>
           <w:lang w:bidi="fa-IR"/>
         </w:rPr>
-        <w:t xml:space="preserve"> بهترین گزینه به نظر آمد.</w:t>
+        <w:t xml:space="preserve"> یک فایل به نام </w:t>
+      </w:r>
+      <w:r>
+        <w:rPr>
+          <w:rFonts w:cs="B Nazanin"/>
+          <w:sz w:val="24"/>
+          <w:szCs w:val="24"/>
+          <w:lang w:bidi="fa-IR"/>
+        </w:rPr>
+        <w:t>colors.py</w:t>
       </w:r>
       <w:r>
         <w:rPr>
@@ -1360,25 +1314,6 @@
           <w:rtl/>
           <w:lang w:bidi="fa-IR"/>
         </w:rPr>
-        <w:t xml:space="preserve"> یک فایل به نام </w:t>
-      </w:r>
-      <w:r>
-        <w:rPr>
-          <w:rFonts w:cs="B Nazanin"/>
-          <w:sz w:val="24"/>
-          <w:szCs w:val="24"/>
-          <w:lang w:bidi="fa-IR"/>
-        </w:rPr>
-        <w:t>colors.py</w:t>
-      </w:r>
-      <w:r>
-        <w:rPr>
-          <w:rFonts w:cs="B Nazanin" w:hint="cs"/>
-          <w:sz w:val="24"/>
-          <w:szCs w:val="24"/>
-          <w:rtl/>
-          <w:lang w:bidi="fa-IR"/>
-        </w:rPr>
         <w:t xml:space="preserve"> ساختیم.</w:t>
       </w:r>
     </w:p>
@@ -1418,7 +1353,6 @@
         <w:t xml:space="preserve"> </w:t>
       </w:r>
       <w:proofErr w:type="spellStart"/>
-      <w:proofErr w:type="gramStart"/>
       <w:r>
         <w:rPr>
           <w:rFonts w:ascii="Consolas" w:eastAsia="Times New Roman" w:hAnsi="Consolas" w:cs="Times New Roman"/>
@@ -1431,7 +1365,6 @@
         <w:t>rich.style</w:t>
       </w:r>
       <w:proofErr w:type="spellEnd"/>
-      <w:proofErr w:type="gramEnd"/>
       <w:r>
         <w:rPr>
           <w:rFonts w:ascii="Consolas" w:eastAsia="Times New Roman" w:hAnsi="Consolas" w:cs="Times New Roman"/>
@@ -2892,7 +2825,6 @@
         <w:t xml:space="preserve"> </w:t>
       </w:r>
       <w:proofErr w:type="spellStart"/>
-      <w:proofErr w:type="gramStart"/>
       <w:r>
         <w:rPr>
           <w:rFonts w:ascii="Consolas" w:eastAsia="Times New Roman" w:hAnsi="Consolas" w:cs="Times New Roman"/>
@@ -2914,19 +2846,7 @@
           <w:szCs w:val="21"/>
           <w14:ligatures w14:val="none"/>
         </w:rPr>
-        <w:t>(</w:t>
-      </w:r>
-      <w:proofErr w:type="gramEnd"/>
-      <w:r>
-        <w:rPr>
-          <w:rFonts w:ascii="Consolas" w:eastAsia="Times New Roman" w:hAnsi="Consolas" w:cs="Times New Roman"/>
-          <w:color w:val="FFFFFF"/>
-          <w:kern w:val="0"/>
-          <w:sz w:val="21"/>
-          <w:szCs w:val="21"/>
-          <w14:ligatures w14:val="none"/>
-        </w:rPr>
-        <w:t>):</w:t>
+        <w:t>():</w:t>
       </w:r>
     </w:p>
     <w:p>
@@ -3069,7 +2989,6 @@
         <w:t xml:space="preserve">        </w:t>
       </w:r>
       <w:proofErr w:type="spellStart"/>
-      <w:proofErr w:type="gramStart"/>
       <w:r>
         <w:rPr>
           <w:rFonts w:ascii="Consolas" w:eastAsia="Times New Roman" w:hAnsi="Consolas" w:cs="Times New Roman"/>
@@ -3095,7 +3014,6 @@
         <w:t>.options</w:t>
       </w:r>
       <w:proofErr w:type="spellEnd"/>
-      <w:proofErr w:type="gramEnd"/>
       <w:r>
         <w:rPr>
           <w:rFonts w:ascii="Consolas" w:eastAsia="Times New Roman" w:hAnsi="Consolas" w:cs="Times New Roman"/>
@@ -3510,7 +3428,6 @@
         <w:t xml:space="preserve">        </w:t>
       </w:r>
       <w:proofErr w:type="spellStart"/>
-      <w:proofErr w:type="gramStart"/>
       <w:r>
         <w:rPr>
           <w:rFonts w:ascii="Consolas" w:eastAsia="Times New Roman" w:hAnsi="Consolas" w:cs="Times New Roman"/>
@@ -3536,7 +3453,6 @@
         <w:t>.selectedOption</w:t>
       </w:r>
       <w:proofErr w:type="spellEnd"/>
-      <w:proofErr w:type="gramEnd"/>
       <w:r>
         <w:rPr>
           <w:rFonts w:ascii="Consolas" w:eastAsia="Times New Roman" w:hAnsi="Consolas" w:cs="Times New Roman"/>
@@ -3708,19 +3624,7 @@
           <w:szCs w:val="21"/>
           <w14:ligatures w14:val="none"/>
         </w:rPr>
-        <w:t>display_</w:t>
-      </w:r>
-      <w:proofErr w:type="gramStart"/>
-      <w:r>
-        <w:rPr>
-          <w:rFonts w:ascii="Consolas" w:eastAsia="Times New Roman" w:hAnsi="Consolas" w:cs="Times New Roman"/>
-          <w:color w:val="00FFFF"/>
-          <w:kern w:val="0"/>
-          <w:sz w:val="21"/>
-          <w:szCs w:val="21"/>
-          <w14:ligatures w14:val="none"/>
-        </w:rPr>
-        <w:t>menu</w:t>
+        <w:t>display_menu</w:t>
       </w:r>
       <w:proofErr w:type="spellEnd"/>
       <w:r>
@@ -3734,7 +3638,6 @@
         </w:rPr>
         <w:t>(</w:t>
       </w:r>
-      <w:proofErr w:type="gramEnd"/>
       <w:r>
         <w:rPr>
           <w:rFonts w:ascii="Consolas" w:eastAsia="Times New Roman" w:hAnsi="Consolas" w:cs="Times New Roman"/>
@@ -3848,19 +3751,7 @@
           <w:szCs w:val="21"/>
           <w14:ligatures w14:val="none"/>
         </w:rPr>
-        <w:t>(</w:t>
-      </w:r>
-      <w:proofErr w:type="gramStart"/>
-      <w:r>
-        <w:rPr>
-          <w:rFonts w:ascii="Consolas" w:eastAsia="Times New Roman" w:hAnsi="Consolas" w:cs="Times New Roman"/>
-          <w:color w:val="FFFFFF"/>
-          <w:kern w:val="0"/>
-          <w:sz w:val="21"/>
-          <w:szCs w:val="21"/>
-          <w14:ligatures w14:val="none"/>
-        </w:rPr>
-        <w:t>).</w:t>
+        <w:t>().</w:t>
       </w:r>
       <w:r>
         <w:rPr>
@@ -3873,7 +3764,6 @@
         </w:rPr>
         <w:t>clear</w:t>
       </w:r>
-      <w:proofErr w:type="gramEnd"/>
       <w:r>
         <w:rPr>
           <w:rFonts w:ascii="Consolas" w:eastAsia="Times New Roman" w:hAnsi="Consolas" w:cs="Times New Roman"/>
@@ -3910,7 +3800,6 @@
         </w:rPr>
         <w:t xml:space="preserve">        </w:t>
       </w:r>
-      <w:proofErr w:type="gramStart"/>
       <w:r>
         <w:rPr>
           <w:rFonts w:ascii="Consolas" w:eastAsia="Times New Roman" w:hAnsi="Consolas" w:cs="Times New Roman"/>
@@ -3931,19 +3820,7 @@
           <w:szCs w:val="21"/>
           <w14:ligatures w14:val="none"/>
         </w:rPr>
-        <w:t>(</w:t>
-      </w:r>
-      <w:proofErr w:type="gramEnd"/>
-      <w:r>
-        <w:rPr>
-          <w:rFonts w:ascii="Consolas" w:eastAsia="Times New Roman" w:hAnsi="Consolas" w:cs="Times New Roman"/>
-          <w:color w:val="FFFFFF"/>
-          <w:kern w:val="0"/>
-          <w:sz w:val="21"/>
-          <w:szCs w:val="21"/>
-          <w14:ligatures w14:val="none"/>
-        </w:rPr>
-        <w:t>).</w:t>
+        <w:t>().</w:t>
       </w:r>
       <w:r>
         <w:rPr>
@@ -4091,7 +3968,6 @@
         </w:rPr>
         <w:t xml:space="preserve">        </w:t>
       </w:r>
-      <w:proofErr w:type="gramStart"/>
       <w:r>
         <w:rPr>
           <w:rFonts w:ascii="Consolas" w:eastAsia="Times New Roman" w:hAnsi="Consolas" w:cs="Times New Roman"/>
@@ -4112,19 +3988,7 @@
           <w:szCs w:val="21"/>
           <w14:ligatures w14:val="none"/>
         </w:rPr>
-        <w:t>(</w:t>
-      </w:r>
-      <w:proofErr w:type="gramEnd"/>
-      <w:r>
-        <w:rPr>
-          <w:rFonts w:ascii="Consolas" w:eastAsia="Times New Roman" w:hAnsi="Consolas" w:cs="Times New Roman"/>
-          <w:color w:val="FFFFFF"/>
-          <w:kern w:val="0"/>
-          <w:sz w:val="21"/>
-          <w:szCs w:val="21"/>
-          <w14:ligatures w14:val="none"/>
-        </w:rPr>
-        <w:t>).</w:t>
+        <w:t>().</w:t>
       </w:r>
       <w:r>
         <w:rPr>
@@ -4343,7 +4207,6 @@
         </w:rPr>
         <w:t xml:space="preserve">            </w:t>
       </w:r>
-      <w:proofErr w:type="gramStart"/>
       <w:r>
         <w:rPr>
           <w:rFonts w:ascii="Consolas" w:eastAsia="Times New Roman" w:hAnsi="Consolas" w:cs="Times New Roman"/>
@@ -4364,19 +4227,7 @@
           <w:szCs w:val="21"/>
           <w14:ligatures w14:val="none"/>
         </w:rPr>
-        <w:t>(</w:t>
-      </w:r>
-      <w:proofErr w:type="gramEnd"/>
-      <w:r>
-        <w:rPr>
-          <w:rFonts w:ascii="Consolas" w:eastAsia="Times New Roman" w:hAnsi="Consolas" w:cs="Times New Roman"/>
-          <w:color w:val="FFFFFF"/>
-          <w:kern w:val="0"/>
-          <w:sz w:val="21"/>
-          <w:szCs w:val="21"/>
-          <w14:ligatures w14:val="none"/>
-        </w:rPr>
-        <w:t>).</w:t>
+        <w:t>().</w:t>
       </w:r>
       <w:r>
         <w:rPr>
@@ -4685,7 +4536,6 @@
         <w:t>(</w:t>
       </w:r>
       <w:proofErr w:type="spellStart"/>
-      <w:proofErr w:type="gramStart"/>
       <w:r>
         <w:rPr>
           <w:rFonts w:ascii="Consolas" w:eastAsia="Times New Roman" w:hAnsi="Consolas" w:cs="Times New Roman"/>
@@ -4722,7 +4572,6 @@
         <w:t>options</w:t>
       </w:r>
       <w:proofErr w:type="spellEnd"/>
-      <w:proofErr w:type="gramEnd"/>
       <w:r>
         <w:rPr>
           <w:rFonts w:ascii="Consolas" w:eastAsia="Times New Roman" w:hAnsi="Consolas" w:cs="Times New Roman"/>
@@ -4828,7 +4677,6 @@
         <w:t xml:space="preserve"> </w:t>
       </w:r>
       <w:proofErr w:type="spellStart"/>
-      <w:proofErr w:type="gramStart"/>
       <w:r>
         <w:rPr>
           <w:rFonts w:ascii="Consolas" w:eastAsia="Times New Roman" w:hAnsi="Consolas" w:cs="Times New Roman"/>
@@ -4854,7 +4702,6 @@
         <w:t>.selectedOption</w:t>
       </w:r>
       <w:proofErr w:type="spellEnd"/>
-      <w:proofErr w:type="gramEnd"/>
       <w:r>
         <w:rPr>
           <w:rFonts w:ascii="Consolas" w:eastAsia="Times New Roman" w:hAnsi="Consolas" w:cs="Times New Roman"/>
@@ -4913,7 +4760,6 @@
         </w:rPr>
         <w:t>().</w:t>
       </w:r>
-      <w:proofErr w:type="gramStart"/>
       <w:r>
         <w:rPr>
           <w:rFonts w:ascii="Consolas" w:eastAsia="Times New Roman" w:hAnsi="Consolas" w:cs="Times New Roman"/>
@@ -4936,7 +4782,6 @@
         </w:rPr>
         <w:t>(</w:t>
       </w:r>
-      <w:proofErr w:type="gramEnd"/>
       <w:r>
         <w:rPr>
           <w:rFonts w:ascii="Consolas" w:eastAsia="Times New Roman" w:hAnsi="Consolas" w:cs="Times New Roman"/>
@@ -5242,7 +5087,6 @@
         </w:rPr>
         <w:t xml:space="preserve">                </w:t>
       </w:r>
-      <w:proofErr w:type="gramStart"/>
       <w:r>
         <w:rPr>
           <w:rFonts w:ascii="Consolas" w:eastAsia="Times New Roman" w:hAnsi="Consolas" w:cs="Times New Roman"/>
@@ -5263,19 +5107,7 @@
           <w:szCs w:val="21"/>
           <w14:ligatures w14:val="none"/>
         </w:rPr>
-        <w:t>(</w:t>
-      </w:r>
-      <w:proofErr w:type="gramEnd"/>
-      <w:r>
-        <w:rPr>
-          <w:rFonts w:ascii="Consolas" w:eastAsia="Times New Roman" w:hAnsi="Consolas" w:cs="Times New Roman"/>
-          <w:color w:val="FFFFFF"/>
-          <w:kern w:val="0"/>
-          <w:sz w:val="21"/>
-          <w:szCs w:val="21"/>
-          <w14:ligatures w14:val="none"/>
-        </w:rPr>
-        <w:t>).</w:t>
+        <w:t>().</w:t>
       </w:r>
       <w:r>
         <w:rPr>
@@ -5852,7 +5684,6 @@
         <w:t xml:space="preserve"> </w:t>
       </w:r>
       <w:proofErr w:type="spellStart"/>
-      <w:proofErr w:type="gramStart"/>
       <w:r>
         <w:rPr>
           <w:rFonts w:ascii="Consolas" w:eastAsia="Times New Roman" w:hAnsi="Consolas" w:cs="Times New Roman"/>
@@ -5876,7 +5707,6 @@
         <w:t>getch</w:t>
       </w:r>
       <w:proofErr w:type="spellEnd"/>
-      <w:proofErr w:type="gramEnd"/>
       <w:r>
         <w:rPr>
           <w:rFonts w:ascii="Consolas" w:eastAsia="Times New Roman" w:hAnsi="Consolas" w:cs="Times New Roman"/>
@@ -6138,7 +5968,6 @@
         <w:t>(</w:t>
       </w:r>
       <w:proofErr w:type="spellStart"/>
-      <w:proofErr w:type="gramStart"/>
       <w:r>
         <w:rPr>
           <w:rFonts w:ascii="Consolas" w:eastAsia="Times New Roman" w:hAnsi="Consolas" w:cs="Times New Roman"/>
@@ -6173,7 +6002,6 @@
         <w:t>getch</w:t>
       </w:r>
       <w:proofErr w:type="spellEnd"/>
-      <w:proofErr w:type="gramEnd"/>
       <w:r>
         <w:rPr>
           <w:rFonts w:ascii="Consolas" w:eastAsia="Times New Roman" w:hAnsi="Consolas" w:cs="Times New Roman"/>
@@ -6339,7 +6167,6 @@
         <w:t xml:space="preserve">                    </w:t>
       </w:r>
       <w:proofErr w:type="spellStart"/>
-      <w:proofErr w:type="gramStart"/>
       <w:r>
         <w:rPr>
           <w:rFonts w:ascii="Consolas" w:eastAsia="Times New Roman" w:hAnsi="Consolas" w:cs="Times New Roman"/>
@@ -6365,7 +6192,6 @@
         <w:t>.selectedOption</w:t>
       </w:r>
       <w:proofErr w:type="spellEnd"/>
-      <w:proofErr w:type="gramEnd"/>
       <w:r>
         <w:rPr>
           <w:rFonts w:ascii="Consolas" w:eastAsia="Times New Roman" w:hAnsi="Consolas" w:cs="Times New Roman"/>
@@ -6425,7 +6251,6 @@
         <w:t xml:space="preserve">                        </w:t>
       </w:r>
       <w:proofErr w:type="spellStart"/>
-      <w:proofErr w:type="gramStart"/>
       <w:r>
         <w:rPr>
           <w:rFonts w:ascii="Consolas" w:eastAsia="Times New Roman" w:hAnsi="Consolas" w:cs="Times New Roman"/>
@@ -6451,7 +6276,6 @@
         <w:t>.selectedOption</w:t>
       </w:r>
       <w:proofErr w:type="spellEnd"/>
-      <w:proofErr w:type="gramEnd"/>
       <w:r>
         <w:rPr>
           <w:rFonts w:ascii="Consolas" w:eastAsia="Times New Roman" w:hAnsi="Consolas" w:cs="Times New Roman"/>
@@ -6757,7 +6581,6 @@
         <w:t xml:space="preserve">                    </w:t>
       </w:r>
       <w:proofErr w:type="spellStart"/>
-      <w:proofErr w:type="gramStart"/>
       <w:r>
         <w:rPr>
           <w:rFonts w:ascii="Consolas" w:eastAsia="Times New Roman" w:hAnsi="Consolas" w:cs="Times New Roman"/>
@@ -6783,7 +6606,6 @@
         <w:t>.selectedOption</w:t>
       </w:r>
       <w:proofErr w:type="spellEnd"/>
-      <w:proofErr w:type="gramEnd"/>
       <w:r>
         <w:rPr>
           <w:rFonts w:ascii="Consolas" w:eastAsia="Times New Roman" w:hAnsi="Consolas" w:cs="Times New Roman"/>
@@ -6843,7 +6665,6 @@
         <w:t xml:space="preserve">                        </w:t>
       </w:r>
       <w:proofErr w:type="spellStart"/>
-      <w:proofErr w:type="gramStart"/>
       <w:r>
         <w:rPr>
           <w:rFonts w:ascii="Consolas" w:eastAsia="Times New Roman" w:hAnsi="Consolas" w:cs="Times New Roman"/>
@@ -6869,7 +6690,6 @@
         <w:t>.selectedOption</w:t>
       </w:r>
       <w:proofErr w:type="spellEnd"/>
-      <w:proofErr w:type="gramEnd"/>
       <w:r>
         <w:rPr>
           <w:rFonts w:ascii="Consolas" w:eastAsia="Times New Roman" w:hAnsi="Consolas" w:cs="Times New Roman"/>
@@ -7173,7 +6993,6 @@
         <w:t xml:space="preserve">                </w:t>
       </w:r>
       <w:proofErr w:type="spellStart"/>
-      <w:proofErr w:type="gramStart"/>
       <w:r>
         <w:rPr>
           <w:rFonts w:ascii="Consolas" w:eastAsia="Times New Roman" w:hAnsi="Consolas" w:cs="Times New Roman"/>
@@ -7197,7 +7016,6 @@
         <w:t>sleep</w:t>
       </w:r>
       <w:proofErr w:type="spellEnd"/>
-      <w:proofErr w:type="gramEnd"/>
       <w:r>
         <w:rPr>
           <w:rFonts w:ascii="Consolas" w:eastAsia="Times New Roman" w:hAnsi="Consolas" w:cs="Times New Roman"/>
@@ -7279,7 +7097,6 @@
         <w:t xml:space="preserve"> </w:t>
       </w:r>
       <w:proofErr w:type="spellStart"/>
-      <w:proofErr w:type="gramStart"/>
       <w:r>
         <w:rPr>
           <w:rFonts w:ascii="Consolas" w:eastAsia="Times New Roman" w:hAnsi="Consolas" w:cs="Times New Roman"/>
@@ -7305,7 +7122,6 @@
         <w:t>.options</w:t>
       </w:r>
       <w:proofErr w:type="spellEnd"/>
-      <w:proofErr w:type="gramEnd"/>
       <w:r>
         <w:rPr>
           <w:rFonts w:ascii="Consolas" w:eastAsia="Times New Roman" w:hAnsi="Consolas" w:cs="Times New Roman"/>
@@ -7511,7 +7327,6 @@
         <w:t xml:space="preserve">                </w:t>
       </w:r>
       <w:proofErr w:type="spellStart"/>
-      <w:proofErr w:type="gramStart"/>
       <w:r>
         <w:rPr>
           <w:rFonts w:ascii="Consolas" w:eastAsia="Times New Roman" w:hAnsi="Consolas" w:cs="Times New Roman"/>
@@ -7548,7 +7363,6 @@
         <w:t>exit</w:t>
       </w:r>
       <w:proofErr w:type="spellEnd"/>
-      <w:proofErr w:type="gramEnd"/>
       <w:r>
         <w:rPr>
           <w:rFonts w:ascii="Consolas" w:eastAsia="Times New Roman" w:hAnsi="Consolas" w:cs="Times New Roman"/>
@@ -7610,7 +7424,6 @@
         <w:t xml:space="preserve"> </w:t>
       </w:r>
       <w:proofErr w:type="spellStart"/>
-      <w:proofErr w:type="gramStart"/>
       <w:r>
         <w:rPr>
           <w:rFonts w:ascii="Consolas" w:eastAsia="Times New Roman" w:hAnsi="Consolas" w:cs="Times New Roman"/>
@@ -7634,7 +7447,6 @@
         <w:t>isdigit</w:t>
       </w:r>
       <w:proofErr w:type="spellEnd"/>
-      <w:proofErr w:type="gramEnd"/>
       <w:r>
         <w:rPr>
           <w:rFonts w:ascii="Consolas" w:eastAsia="Times New Roman" w:hAnsi="Consolas" w:cs="Times New Roman"/>
@@ -7936,7 +7748,6 @@
         <w:t>(</w:t>
       </w:r>
       <w:proofErr w:type="spellStart"/>
-      <w:proofErr w:type="gramStart"/>
       <w:r>
         <w:rPr>
           <w:rFonts w:ascii="Consolas" w:eastAsia="Times New Roman" w:hAnsi="Consolas" w:cs="Times New Roman"/>
@@ -7973,7 +7784,6 @@
         <w:t>options</w:t>
       </w:r>
       <w:proofErr w:type="spellEnd"/>
-      <w:proofErr w:type="gramEnd"/>
       <w:r>
         <w:rPr>
           <w:rFonts w:ascii="Consolas" w:eastAsia="Times New Roman" w:hAnsi="Consolas" w:cs="Times New Roman"/>
@@ -8033,7 +7843,6 @@
         <w:t xml:space="preserve"> </w:t>
       </w:r>
       <w:proofErr w:type="spellStart"/>
-      <w:proofErr w:type="gramStart"/>
       <w:r>
         <w:rPr>
           <w:rFonts w:ascii="Consolas" w:eastAsia="Times New Roman" w:hAnsi="Consolas" w:cs="Times New Roman"/>
@@ -8059,7 +7868,6 @@
         <w:t>.options</w:t>
       </w:r>
       <w:proofErr w:type="spellEnd"/>
-      <w:proofErr w:type="gramEnd"/>
       <w:r>
         <w:rPr>
           <w:rFonts w:ascii="Consolas" w:eastAsia="Times New Roman" w:hAnsi="Consolas" w:cs="Times New Roman"/>
@@ -8234,7 +8042,6 @@
         <w:t xml:space="preserve"> </w:t>
       </w:r>
       <w:proofErr w:type="spellStart"/>
-      <w:proofErr w:type="gramStart"/>
       <w:r>
         <w:rPr>
           <w:rFonts w:ascii="Consolas" w:eastAsia="Times New Roman" w:hAnsi="Consolas" w:cs="Times New Roman"/>
@@ -8256,19 +8063,7 @@
           <w:szCs w:val="21"/>
           <w14:ligatures w14:val="none"/>
         </w:rPr>
-        <w:t>(</w:t>
-      </w:r>
-      <w:proofErr w:type="gramEnd"/>
-      <w:r>
-        <w:rPr>
-          <w:rFonts w:ascii="Consolas" w:eastAsia="Times New Roman" w:hAnsi="Consolas" w:cs="Times New Roman"/>
-          <w:color w:val="FFFFFF"/>
-          <w:kern w:val="0"/>
-          <w:sz w:val="21"/>
-          <w:szCs w:val="21"/>
-          <w14:ligatures w14:val="none"/>
-        </w:rPr>
-        <w:t>"</w:t>
+        <w:t>("</w:t>
       </w:r>
       <w:r>
         <w:rPr>
@@ -8387,7 +8182,6 @@
         <w:t xml:space="preserve"> </w:t>
       </w:r>
       <w:proofErr w:type="spellStart"/>
-      <w:proofErr w:type="gramStart"/>
       <w:r>
         <w:rPr>
           <w:rFonts w:ascii="Consolas" w:eastAsia="Times New Roman" w:hAnsi="Consolas" w:cs="Times New Roman"/>
@@ -8409,19 +8203,7 @@
           <w:szCs w:val="21"/>
           <w14:ligatures w14:val="none"/>
         </w:rPr>
-        <w:t>(</w:t>
-      </w:r>
-      <w:proofErr w:type="gramEnd"/>
-      <w:r>
-        <w:rPr>
-          <w:rFonts w:ascii="Consolas" w:eastAsia="Times New Roman" w:hAnsi="Consolas" w:cs="Times New Roman"/>
-          <w:color w:val="FFFFFF"/>
-          <w:kern w:val="0"/>
-          <w:sz w:val="21"/>
-          <w:szCs w:val="21"/>
-          <w14:ligatures w14:val="none"/>
-        </w:rPr>
-        <w:t>"</w:t>
+        <w:t>("</w:t>
       </w:r>
       <w:r>
         <w:rPr>
@@ -8564,7 +8346,6 @@
         <w:t xml:space="preserve">            </w:t>
       </w:r>
       <w:proofErr w:type="spellStart"/>
-      <w:proofErr w:type="gramStart"/>
       <w:r>
         <w:rPr>
           <w:rFonts w:ascii="Consolas" w:eastAsia="Times New Roman" w:hAnsi="Consolas" w:cs="Times New Roman"/>
@@ -8598,19 +8379,7 @@
           <w:szCs w:val="21"/>
           <w14:ligatures w14:val="none"/>
         </w:rPr>
-        <w:t>display</w:t>
-      </w:r>
-      <w:proofErr w:type="gramEnd"/>
-      <w:r>
-        <w:rPr>
-          <w:rFonts w:ascii="Consolas" w:eastAsia="Times New Roman" w:hAnsi="Consolas" w:cs="Times New Roman"/>
-          <w:color w:val="20DD20"/>
-          <w:kern w:val="0"/>
-          <w:sz w:val="21"/>
-          <w:szCs w:val="21"/>
-          <w14:ligatures w14:val="none"/>
-        </w:rPr>
-        <w:t>_menu</w:t>
+        <w:t>display_menu</w:t>
       </w:r>
       <w:proofErr w:type="spellEnd"/>
       <w:r>
@@ -8694,7 +8463,6 @@
         <w:t xml:space="preserve">            </w:t>
       </w:r>
       <w:proofErr w:type="spellStart"/>
-      <w:proofErr w:type="gramStart"/>
       <w:r>
         <w:rPr>
           <w:rFonts w:ascii="Consolas" w:eastAsia="Times New Roman" w:hAnsi="Consolas" w:cs="Times New Roman"/>
@@ -8718,7 +8486,6 @@
         <w:t>sleep</w:t>
       </w:r>
       <w:proofErr w:type="spellEnd"/>
-      <w:proofErr w:type="gramEnd"/>
       <w:r>
         <w:rPr>
           <w:rFonts w:ascii="Consolas" w:eastAsia="Times New Roman" w:hAnsi="Consolas" w:cs="Times New Roman"/>
@@ -8881,7 +8648,6 @@
         </w:rPr>
         <w:t xml:space="preserve">            </w:t>
       </w:r>
-      <w:proofErr w:type="gramStart"/>
       <w:r>
         <w:rPr>
           <w:rFonts w:ascii="Consolas" w:eastAsia="Times New Roman" w:hAnsi="Consolas" w:cs="Times New Roman"/>
@@ -8902,19 +8668,7 @@
           <w:szCs w:val="21"/>
           <w14:ligatures w14:val="none"/>
         </w:rPr>
-        <w:t>(</w:t>
-      </w:r>
-      <w:proofErr w:type="gramEnd"/>
-      <w:r>
-        <w:rPr>
-          <w:rFonts w:ascii="Consolas" w:eastAsia="Times New Roman" w:hAnsi="Consolas" w:cs="Times New Roman"/>
-          <w:color w:val="FFFFFF"/>
-          <w:kern w:val="0"/>
-          <w:sz w:val="21"/>
-          <w:szCs w:val="21"/>
-          <w14:ligatures w14:val="none"/>
-        </w:rPr>
-        <w:t>).</w:t>
+        <w:t>().</w:t>
       </w:r>
       <w:r>
         <w:rPr>
@@ -8961,19 +8715,7 @@
           <w:szCs w:val="21"/>
           <w14:ligatures w14:val="none"/>
         </w:rPr>
-        <w:t xml:space="preserve">                </w:t>
-      </w:r>
-      <w:proofErr w:type="gramStart"/>
-      <w:r>
-        <w:rPr>
-          <w:rFonts w:ascii="Consolas" w:eastAsia="Times New Roman" w:hAnsi="Consolas" w:cs="Times New Roman"/>
-          <w:color w:val="20DD20"/>
-          <w:kern w:val="0"/>
-          <w:sz w:val="21"/>
-          <w:szCs w:val="21"/>
-          <w14:ligatures w14:val="none"/>
-        </w:rPr>
-        <w:t>Text</w:t>
+        <w:t>                Text</w:t>
       </w:r>
       <w:r>
         <w:rPr>
@@ -8987,7 +8729,6 @@
         <w:t>(</w:t>
       </w:r>
       <w:proofErr w:type="spellStart"/>
-      <w:proofErr w:type="gramEnd"/>
       <w:r>
         <w:rPr>
           <w:rFonts w:ascii="Consolas" w:eastAsia="Times New Roman" w:hAnsi="Consolas" w:cs="Times New Roman"/>
@@ -9252,7 +8993,7 @@
       <w:pPr>
         <w:bidi/>
         <w:rPr>
-          <w:rFonts w:cs="B Nazanin" w:hint="cs"/>
+          <w:rFonts w:cs="B Nazanin"/>
           <w:sz w:val="24"/>
           <w:szCs w:val="24"/>
           <w:lang w:bidi="fa-IR"/>
@@ -9522,7 +9263,6 @@
         <w:t xml:space="preserve"> </w:t>
       </w:r>
       <w:proofErr w:type="spellStart"/>
-      <w:proofErr w:type="gramStart"/>
       <w:r>
         <w:rPr>
           <w:rFonts w:ascii="Consolas" w:eastAsia="Times New Roman" w:hAnsi="Consolas" w:cs="Times New Roman"/>
@@ -9546,7 +9286,6 @@
         <w:t>time</w:t>
       </w:r>
       <w:proofErr w:type="spellEnd"/>
-      <w:proofErr w:type="gramEnd"/>
       <w:r>
         <w:rPr>
           <w:rFonts w:ascii="Consolas" w:eastAsia="Times New Roman" w:hAnsi="Consolas" w:cs="Times New Roman"/>
@@ -9583,7 +9322,6 @@
         </w:rPr>
         <w:t xml:space="preserve">        </w:t>
       </w:r>
-      <w:proofErr w:type="gramStart"/>
       <w:r>
         <w:rPr>
           <w:rFonts w:ascii="Consolas" w:eastAsia="Times New Roman" w:hAnsi="Consolas" w:cs="Times New Roman"/>
@@ -9604,19 +9342,7 @@
           <w:szCs w:val="21"/>
           <w14:ligatures w14:val="none"/>
         </w:rPr>
-        <w:t>(</w:t>
-      </w:r>
-      <w:proofErr w:type="gramEnd"/>
-      <w:r>
-        <w:rPr>
-          <w:rFonts w:ascii="Consolas" w:eastAsia="Times New Roman" w:hAnsi="Consolas" w:cs="Times New Roman"/>
-          <w:color w:val="FFFFFF"/>
-          <w:kern w:val="0"/>
-          <w:sz w:val="21"/>
-          <w:szCs w:val="21"/>
-          <w14:ligatures w14:val="none"/>
-        </w:rPr>
-        <w:t>).</w:t>
+        <w:t>().</w:t>
       </w:r>
       <w:r>
         <w:rPr>
@@ -9973,42 +9699,18 @@
           <w:szCs w:val="21"/>
           <w14:ligatures w14:val="none"/>
         </w:rPr>
-        <w:t xml:space="preserve"> </w:t>
-      </w:r>
-      <w:proofErr w:type="gramStart"/>
-      <w:r>
-        <w:rPr>
-          <w:rFonts w:ascii="Consolas" w:eastAsia="Times New Roman" w:hAnsi="Consolas" w:cs="Times New Roman"/>
-          <w:color w:val="20DD20"/>
-          <w:kern w:val="0"/>
-          <w:sz w:val="21"/>
-          <w:szCs w:val="21"/>
-          <w14:ligatures w14:val="none"/>
-        </w:rPr>
-        <w:t>Text</w:t>
-      </w:r>
-      <w:r>
-        <w:rPr>
-          <w:rFonts w:ascii="Consolas" w:eastAsia="Times New Roman" w:hAnsi="Consolas" w:cs="Times New Roman"/>
-          <w:color w:val="FFFFFF"/>
-          <w:kern w:val="0"/>
-          <w:sz w:val="21"/>
-          <w:szCs w:val="21"/>
-          <w14:ligatures w14:val="none"/>
-        </w:rPr>
-        <w:t>(</w:t>
-      </w:r>
-      <w:proofErr w:type="gramEnd"/>
-      <w:r>
-        <w:rPr>
-          <w:rFonts w:ascii="Consolas" w:eastAsia="Times New Roman" w:hAnsi="Consolas" w:cs="Times New Roman"/>
-          <w:color w:val="FFFFFF"/>
-          <w:kern w:val="0"/>
-          <w:sz w:val="21"/>
-          <w:szCs w:val="21"/>
-          <w14:ligatures w14:val="none"/>
-        </w:rPr>
-        <w:t>"</w:t>
+        <w:t xml:space="preserve"> Text</w:t>
+      </w:r>
+      <w:r>
+        <w:rPr>
+          <w:rFonts w:ascii="Consolas" w:eastAsia="Times New Roman" w:hAnsi="Consolas" w:cs="Times New Roman"/>
+          <w:color w:val="FFFFFF"/>
+          <w:kern w:val="0"/>
+          <w:sz w:val="21"/>
+          <w:szCs w:val="21"/>
+          <w14:ligatures w14:val="none"/>
+        </w:rPr>
+        <w:t>("</w:t>
       </w:r>
       <w:r>
         <w:rPr>
@@ -10112,7 +9814,6 @@
         </w:rPr>
         <w:t xml:space="preserve">        </w:t>
       </w:r>
-      <w:proofErr w:type="gramStart"/>
       <w:r>
         <w:rPr>
           <w:rFonts w:ascii="Consolas" w:eastAsia="Times New Roman" w:hAnsi="Consolas" w:cs="Times New Roman"/>
@@ -10133,19 +9834,7 @@
           <w:szCs w:val="21"/>
           <w14:ligatures w14:val="none"/>
         </w:rPr>
-        <w:t>(</w:t>
-      </w:r>
-      <w:proofErr w:type="gramEnd"/>
-      <w:r>
-        <w:rPr>
-          <w:rFonts w:ascii="Consolas" w:eastAsia="Times New Roman" w:hAnsi="Consolas" w:cs="Times New Roman"/>
-          <w:color w:val="FFFFFF"/>
-          <w:kern w:val="0"/>
-          <w:sz w:val="21"/>
-          <w:szCs w:val="21"/>
-          <w14:ligatures w14:val="none"/>
-        </w:rPr>
-        <w:t>).</w:t>
+        <w:t>().</w:t>
       </w:r>
       <w:r>
         <w:rPr>
@@ -10294,7 +9983,6 @@
         <w:t xml:space="preserve">        </w:t>
       </w:r>
       <w:proofErr w:type="spellStart"/>
-      <w:proofErr w:type="gramStart"/>
       <w:r>
         <w:rPr>
           <w:rFonts w:ascii="Consolas" w:eastAsia="Times New Roman" w:hAnsi="Consolas" w:cs="Times New Roman"/>
@@ -10318,7 +10006,6 @@
         <w:t>sleep</w:t>
       </w:r>
       <w:proofErr w:type="spellEnd"/>
-      <w:proofErr w:type="gramEnd"/>
       <w:r>
         <w:rPr>
           <w:rFonts w:ascii="Consolas" w:eastAsia="Times New Roman" w:hAnsi="Consolas" w:cs="Times New Roman"/>
@@ -10378,7 +10065,6 @@
         <w:t xml:space="preserve">        </w:t>
       </w:r>
       <w:proofErr w:type="spellStart"/>
-      <w:proofErr w:type="gramStart"/>
       <w:r>
         <w:rPr>
           <w:rFonts w:ascii="Consolas" w:eastAsia="Times New Roman" w:hAnsi="Consolas" w:cs="Times New Roman"/>
@@ -10402,7 +10088,6 @@
         <w:t>exit</w:t>
       </w:r>
       <w:proofErr w:type="spellEnd"/>
-      <w:proofErr w:type="gramEnd"/>
       <w:r>
         <w:rPr>
           <w:rFonts w:ascii="Consolas" w:eastAsia="Times New Roman" w:hAnsi="Consolas" w:cs="Times New Roman"/>
@@ -10419,7 +10104,7 @@
       <w:pPr>
         <w:bidi/>
         <w:rPr>
-          <w:rFonts w:cs="B Nazanin" w:hint="cs"/>
+          <w:rFonts w:cs="B Nazanin"/>
           <w:sz w:val="24"/>
           <w:szCs w:val="24"/>
           <w:lang w:bidi="fa-IR"/>
@@ -10639,7 +10324,6 @@
         <w:t xml:space="preserve"> </w:t>
       </w:r>
       <w:proofErr w:type="spellStart"/>
-      <w:proofErr w:type="gramStart"/>
       <w:r>
         <w:rPr>
           <w:rFonts w:ascii="Consolas" w:eastAsia="Times New Roman" w:hAnsi="Consolas" w:cs="Times New Roman"/>
@@ -10663,7 +10347,6 @@
         <w:t>time</w:t>
       </w:r>
       <w:proofErr w:type="spellEnd"/>
-      <w:proofErr w:type="gramEnd"/>
       <w:r>
         <w:rPr>
           <w:rFonts w:ascii="Consolas" w:eastAsia="Times New Roman" w:hAnsi="Consolas" w:cs="Times New Roman"/>
@@ -10736,7 +10419,6 @@
         <w:t xml:space="preserve"> </w:t>
       </w:r>
       <w:proofErr w:type="spellStart"/>
-      <w:proofErr w:type="gramStart"/>
       <w:r>
         <w:rPr>
           <w:rFonts w:ascii="Consolas" w:eastAsia="Times New Roman" w:hAnsi="Consolas" w:cs="Times New Roman"/>
@@ -10758,19 +10440,7 @@
           <w:szCs w:val="21"/>
           <w14:ligatures w14:val="none"/>
         </w:rPr>
-        <w:t>(</w:t>
-      </w:r>
-      <w:proofErr w:type="gramEnd"/>
-      <w:r>
-        <w:rPr>
-          <w:rFonts w:ascii="Consolas" w:eastAsia="Times New Roman" w:hAnsi="Consolas" w:cs="Times New Roman"/>
-          <w:color w:val="FFFFFF"/>
-          <w:kern w:val="0"/>
-          <w:sz w:val="21"/>
-          <w:szCs w:val="21"/>
-          <w14:ligatures w14:val="none"/>
-        </w:rPr>
-        <w:t>)</w:t>
+        <w:t>()</w:t>
       </w:r>
     </w:p>
     <w:p>
@@ -10867,7 +10537,6 @@
         <w:t xml:space="preserve">        </w:t>
       </w:r>
       <w:proofErr w:type="spellStart"/>
-      <w:proofErr w:type="gramStart"/>
       <w:r>
         <w:rPr>
           <w:rFonts w:ascii="Consolas" w:eastAsia="Times New Roman" w:hAnsi="Consolas" w:cs="Times New Roman"/>
@@ -10888,19 +10557,7 @@
           <w:szCs w:val="21"/>
           <w14:ligatures w14:val="none"/>
         </w:rPr>
-        <w:t>display</w:t>
-      </w:r>
-      <w:proofErr w:type="gramEnd"/>
-      <w:r>
-        <w:rPr>
-          <w:rFonts w:ascii="Consolas" w:eastAsia="Times New Roman" w:hAnsi="Consolas" w:cs="Times New Roman"/>
-          <w:color w:val="20DD20"/>
-          <w:kern w:val="0"/>
-          <w:sz w:val="21"/>
-          <w:szCs w:val="21"/>
-          <w14:ligatures w14:val="none"/>
-        </w:rPr>
-        <w:t>_menu</w:t>
+        <w:t>display_menu</w:t>
       </w:r>
       <w:proofErr w:type="spellEnd"/>
       <w:r>
@@ -10986,7 +10643,6 @@
         <w:t xml:space="preserve"> </w:t>
       </w:r>
       <w:proofErr w:type="spellStart"/>
-      <w:proofErr w:type="gramStart"/>
       <w:r>
         <w:rPr>
           <w:rFonts w:ascii="Consolas" w:eastAsia="Times New Roman" w:hAnsi="Consolas" w:cs="Times New Roman"/>
@@ -11007,19 +10663,7 @@
           <w:szCs w:val="21"/>
           <w14:ligatures w14:val="none"/>
         </w:rPr>
-        <w:t>handle</w:t>
-      </w:r>
-      <w:proofErr w:type="gramEnd"/>
-      <w:r>
-        <w:rPr>
-          <w:rFonts w:ascii="Consolas" w:eastAsia="Times New Roman" w:hAnsi="Consolas" w:cs="Times New Roman"/>
-          <w:color w:val="20DD20"/>
-          <w:kern w:val="0"/>
-          <w:sz w:val="21"/>
-          <w:szCs w:val="21"/>
-          <w14:ligatures w14:val="none"/>
-        </w:rPr>
-        <w:t>_input</w:t>
+        <w:t>handle_input</w:t>
       </w:r>
       <w:proofErr w:type="spellEnd"/>
       <w:r>
@@ -11129,7 +10773,6 @@
         </w:rPr>
         <w:t xml:space="preserve">            </w:t>
       </w:r>
-      <w:proofErr w:type="gramStart"/>
       <w:r>
         <w:rPr>
           <w:rFonts w:ascii="Consolas" w:eastAsia="Times New Roman" w:hAnsi="Consolas" w:cs="Times New Roman"/>
@@ -11150,19 +10793,7 @@
           <w:szCs w:val="21"/>
           <w14:ligatures w14:val="none"/>
         </w:rPr>
-        <w:t>(</w:t>
-      </w:r>
-      <w:proofErr w:type="gramEnd"/>
-      <w:r>
-        <w:rPr>
-          <w:rFonts w:ascii="Consolas" w:eastAsia="Times New Roman" w:hAnsi="Consolas" w:cs="Times New Roman"/>
-          <w:color w:val="FFFFFF"/>
-          <w:kern w:val="0"/>
-          <w:sz w:val="21"/>
-          <w:szCs w:val="21"/>
-          <w14:ligatures w14:val="none"/>
-        </w:rPr>
-        <w:t>).</w:t>
+        <w:t>().</w:t>
       </w:r>
       <w:r>
         <w:rPr>
@@ -11433,7 +11064,6 @@
         <w:t xml:space="preserve"> </w:t>
       </w:r>
       <w:proofErr w:type="spellStart"/>
-      <w:proofErr w:type="gramStart"/>
       <w:r>
         <w:rPr>
           <w:rFonts w:ascii="Consolas" w:eastAsia="Times New Roman" w:hAnsi="Consolas" w:cs="Times New Roman"/>
@@ -11468,7 +11098,6 @@
         <w:t>time</w:t>
       </w:r>
       <w:proofErr w:type="spellEnd"/>
-      <w:proofErr w:type="gramEnd"/>
       <w:r>
         <w:rPr>
           <w:rFonts w:ascii="Consolas" w:eastAsia="Times New Roman" w:hAnsi="Consolas" w:cs="Times New Roman"/>
@@ -11504,42 +11133,18 @@
           <w14:ligatures w14:val="none"/>
         </w:rPr>
         <w:lastRenderedPageBreak/>
-        <w:t xml:space="preserve">    </w:t>
-      </w:r>
-      <w:proofErr w:type="gramStart"/>
-      <w:r>
-        <w:rPr>
-          <w:rFonts w:ascii="Consolas" w:eastAsia="Times New Roman" w:hAnsi="Consolas" w:cs="Times New Roman"/>
-          <w:color w:val="20DD20"/>
-          <w:kern w:val="0"/>
-          <w:sz w:val="21"/>
-          <w:szCs w:val="21"/>
-          <w14:ligatures w14:val="none"/>
-        </w:rPr>
-        <w:t>Console</w:t>
-      </w:r>
-      <w:r>
-        <w:rPr>
-          <w:rFonts w:ascii="Consolas" w:eastAsia="Times New Roman" w:hAnsi="Consolas" w:cs="Times New Roman"/>
-          <w:color w:val="FFFFFF"/>
-          <w:kern w:val="0"/>
-          <w:sz w:val="21"/>
-          <w:szCs w:val="21"/>
-          <w14:ligatures w14:val="none"/>
-        </w:rPr>
-        <w:t>(</w:t>
-      </w:r>
-      <w:proofErr w:type="gramEnd"/>
-      <w:r>
-        <w:rPr>
-          <w:rFonts w:ascii="Consolas" w:eastAsia="Times New Roman" w:hAnsi="Consolas" w:cs="Times New Roman"/>
-          <w:color w:val="FFFFFF"/>
-          <w:kern w:val="0"/>
-          <w:sz w:val="21"/>
-          <w:szCs w:val="21"/>
-          <w14:ligatures w14:val="none"/>
-        </w:rPr>
-        <w:t>).</w:t>
+        <w:t>    Console</w:t>
+      </w:r>
+      <w:r>
+        <w:rPr>
+          <w:rFonts w:ascii="Consolas" w:eastAsia="Times New Roman" w:hAnsi="Consolas" w:cs="Times New Roman"/>
+          <w:color w:val="FFFFFF"/>
+          <w:kern w:val="0"/>
+          <w:sz w:val="21"/>
+          <w:szCs w:val="21"/>
+          <w14:ligatures w14:val="none"/>
+        </w:rPr>
+        <w:t>().</w:t>
       </w:r>
       <w:r>
         <w:rPr>
@@ -11896,42 +11501,18 @@
           <w:szCs w:val="21"/>
           <w14:ligatures w14:val="none"/>
         </w:rPr>
-        <w:t xml:space="preserve"> </w:t>
-      </w:r>
-      <w:proofErr w:type="gramStart"/>
-      <w:r>
-        <w:rPr>
-          <w:rFonts w:ascii="Consolas" w:eastAsia="Times New Roman" w:hAnsi="Consolas" w:cs="Times New Roman"/>
-          <w:color w:val="20DD20"/>
-          <w:kern w:val="0"/>
-          <w:sz w:val="21"/>
-          <w:szCs w:val="21"/>
-          <w14:ligatures w14:val="none"/>
-        </w:rPr>
-        <w:t>Text</w:t>
-      </w:r>
-      <w:r>
-        <w:rPr>
-          <w:rFonts w:ascii="Consolas" w:eastAsia="Times New Roman" w:hAnsi="Consolas" w:cs="Times New Roman"/>
-          <w:color w:val="FFFFFF"/>
-          <w:kern w:val="0"/>
-          <w:sz w:val="21"/>
-          <w:szCs w:val="21"/>
-          <w14:ligatures w14:val="none"/>
-        </w:rPr>
-        <w:t>(</w:t>
-      </w:r>
-      <w:proofErr w:type="gramEnd"/>
-      <w:r>
-        <w:rPr>
-          <w:rFonts w:ascii="Consolas" w:eastAsia="Times New Roman" w:hAnsi="Consolas" w:cs="Times New Roman"/>
-          <w:color w:val="FFFFFF"/>
-          <w:kern w:val="0"/>
-          <w:sz w:val="21"/>
-          <w:szCs w:val="21"/>
-          <w14:ligatures w14:val="none"/>
-        </w:rPr>
-        <w:t>"</w:t>
+        <w:t xml:space="preserve"> Text</w:t>
+      </w:r>
+      <w:r>
+        <w:rPr>
+          <w:rFonts w:ascii="Consolas" w:eastAsia="Times New Roman" w:hAnsi="Consolas" w:cs="Times New Roman"/>
+          <w:color w:val="FFFFFF"/>
+          <w:kern w:val="0"/>
+          <w:sz w:val="21"/>
+          <w:szCs w:val="21"/>
+          <w14:ligatures w14:val="none"/>
+        </w:rPr>
+        <w:t>("</w:t>
       </w:r>
       <w:r>
         <w:rPr>
@@ -12150,7 +11731,6 @@
         <w:t xml:space="preserve"> </w:t>
       </w:r>
       <w:proofErr w:type="spellStart"/>
-      <w:proofErr w:type="gramStart"/>
       <w:r>
         <w:rPr>
           <w:rFonts w:ascii="Consolas" w:eastAsia="Times New Roman" w:hAnsi="Consolas" w:cs="Times New Roman"/>
@@ -12163,7 +11743,6 @@
         <w:t>rich.console</w:t>
       </w:r>
       <w:proofErr w:type="spellEnd"/>
-      <w:proofErr w:type="gramEnd"/>
       <w:r>
         <w:rPr>
           <w:rFonts w:ascii="Consolas" w:eastAsia="Times New Roman" w:hAnsi="Consolas" w:cs="Times New Roman"/>
@@ -12422,6 +12001,32 @@
         <w:t>msvcrt</w:t>
       </w:r>
       <w:proofErr w:type="spellEnd"/>
+    </w:p>
+    <w:p>
+      <w:pPr>
+        <w:bidi/>
+        <w:rPr>
+          <w:rFonts w:cs="B Nazanin"/>
+          <w:b/>
+          <w:bCs/>
+          <w:sz w:val="32"/>
+          <w:szCs w:val="32"/>
+          <w:rtl/>
+          <w:lang w:bidi="fa-IR"/>
+        </w:rPr>
+      </w:pPr>
+      <w:r>
+        <w:rPr>
+          <w:rFonts w:cs="B Nazanin" w:hint="cs"/>
+          <w:b/>
+          <w:bCs/>
+          <w:sz w:val="32"/>
+          <w:szCs w:val="32"/>
+          <w:rtl/>
+          <w:lang w:bidi="fa-IR"/>
+        </w:rPr>
+        <w:t>ثبت درآمد و هزینه</w:t>
+      </w:r>
     </w:p>
     <w:p>
       <w:pPr>
@@ -12433,6 +12038,16 @@
           <w:lang w:bidi="fa-IR"/>
         </w:rPr>
       </w:pPr>
+      <w:r>
+        <w:rPr>
+          <w:rFonts w:cs="B Nazanin" w:hint="cs"/>
+          <w:sz w:val="24"/>
+          <w:szCs w:val="24"/>
+          <w:rtl/>
+          <w:lang w:bidi="fa-IR"/>
+        </w:rPr>
+        <w:t>چون این دو مثل هم هستند، از یک کلاس برای ساختن آن ها استفاده می کنیم.</w:t>
+      </w:r>
     </w:p>
     <w:sectPr>
       <w:pgSz w:w="12240" w:h="15840"/>

</xml_diff>